<commit_message>
Incrementacao do modo de preparo e adicao de uma observacao
</commit_message>
<xml_diff>
--- a/bolo_cenoura.docx
+++ b/bolo_cenoura.docx
@@ -201,27 +201,160 @@
     </w:p>
     <w:p>
       <w:pPr>
-        <w:pStyle w:val="Default"/>
-        <w:rPr>
-          <w:sz w:val="23"/>
-          <w:szCs w:val="23"/>
-        </w:rPr>
-      </w:pPr>
-      <w:r>
-        <w:rPr>
-          <w:sz w:val="23"/>
-          <w:szCs w:val="23"/>
-        </w:rPr>
-        <w:t xml:space="preserve">1. Bata no liquidificador as cenouras, os ovos e o óleo. </w:t>
-      </w:r>
-    </w:p>
-    <w:p>
-      <w:r>
-        <w:rPr>
-          <w:sz w:val="23"/>
-          <w:szCs w:val="23"/>
-        </w:rPr>
-        <w:t>2. Em uma tigela, misture o açúcar e a farinha.</w:t>
+        <w:autoSpaceDE w:val="0"/>
+        <w:autoSpaceDN w:val="0"/>
+        <w:adjustRightInd w:val="0"/>
+        <w:spacing w:after="0" w:line="240" w:lineRule="auto"/>
+        <w:rPr>
+          <w:rFonts w:ascii="Aptos" w:hAnsi="Aptos" w:cs="Aptos"/>
+          <w:color w:val="000000"/>
+          <w:sz w:val="23"/>
+          <w:szCs w:val="23"/>
+        </w:rPr>
+      </w:pPr>
+      <w:r>
+        <w:rPr>
+          <w:rFonts w:ascii="Aptos" w:hAnsi="Aptos" w:cs="Aptos"/>
+          <w:color w:val="000000"/>
+          <w:sz w:val="23"/>
+          <w:szCs w:val="23"/>
+        </w:rPr>
+        <w:t xml:space="preserve">1. Bata no liquidificador as cenouras, os ovos e o óleo até obter uma mistura homogênea. </w:t>
+      </w:r>
+    </w:p>
+    <w:p>
+      <w:pPr>
+        <w:autoSpaceDE w:val="0"/>
+        <w:autoSpaceDN w:val="0"/>
+        <w:adjustRightInd w:val="0"/>
+        <w:spacing w:after="0" w:line="240" w:lineRule="auto"/>
+        <w:rPr>
+          <w:rFonts w:ascii="Aptos" w:hAnsi="Aptos" w:cs="Aptos"/>
+          <w:color w:val="000000"/>
+          <w:sz w:val="23"/>
+          <w:szCs w:val="23"/>
+        </w:rPr>
+      </w:pPr>
+      <w:r>
+        <w:rPr>
+          <w:rFonts w:ascii="Aptos" w:hAnsi="Aptos" w:cs="Aptos"/>
+          <w:color w:val="000000"/>
+          <w:sz w:val="23"/>
+          <w:szCs w:val="23"/>
+        </w:rPr>
+        <w:t xml:space="preserve">2. Em uma tigela, misture o açúcar e a farinha de trigo. </w:t>
+      </w:r>
+    </w:p>
+    <w:p>
+      <w:pPr>
+        <w:autoSpaceDE w:val="0"/>
+        <w:autoSpaceDN w:val="0"/>
+        <w:adjustRightInd w:val="0"/>
+        <w:spacing w:after="0" w:line="240" w:lineRule="auto"/>
+        <w:rPr>
+          <w:rFonts w:ascii="Aptos" w:hAnsi="Aptos" w:cs="Aptos"/>
+          <w:color w:val="000000"/>
+          <w:sz w:val="23"/>
+          <w:szCs w:val="23"/>
+        </w:rPr>
+      </w:pPr>
+      <w:r>
+        <w:rPr>
+          <w:rFonts w:ascii="Aptos" w:hAnsi="Aptos" w:cs="Aptos"/>
+          <w:color w:val="000000"/>
+          <w:sz w:val="23"/>
+          <w:szCs w:val="23"/>
+        </w:rPr>
+        <w:t xml:space="preserve">3. Adicione a mistura líquida à tigela e mexa bem. </w:t>
+      </w:r>
+    </w:p>
+    <w:p>
+      <w:pPr>
+        <w:autoSpaceDE w:val="0"/>
+        <w:autoSpaceDN w:val="0"/>
+        <w:adjustRightInd w:val="0"/>
+        <w:spacing w:after="0" w:line="240" w:lineRule="auto"/>
+        <w:rPr>
+          <w:rFonts w:ascii="Aptos" w:hAnsi="Aptos" w:cs="Aptos"/>
+          <w:color w:val="000000"/>
+          <w:sz w:val="23"/>
+          <w:szCs w:val="23"/>
+        </w:rPr>
+      </w:pPr>
+      <w:r>
+        <w:rPr>
+          <w:rFonts w:ascii="Aptos" w:hAnsi="Aptos" w:cs="Aptos"/>
+          <w:color w:val="000000"/>
+          <w:sz w:val="23"/>
+          <w:szCs w:val="23"/>
+        </w:rPr>
+        <w:t xml:space="preserve">4. Acrescente o fermento e misture delicadamente. </w:t>
+      </w:r>
+    </w:p>
+    <w:p>
+      <w:pPr>
+        <w:autoSpaceDE w:val="0"/>
+        <w:autoSpaceDN w:val="0"/>
+        <w:adjustRightInd w:val="0"/>
+        <w:spacing w:after="0" w:line="240" w:lineRule="auto"/>
+        <w:rPr>
+          <w:rFonts w:ascii="Aptos" w:hAnsi="Aptos" w:cs="Aptos"/>
+          <w:color w:val="000000"/>
+          <w:sz w:val="23"/>
+          <w:szCs w:val="23"/>
+        </w:rPr>
+      </w:pPr>
+      <w:r>
+        <w:rPr>
+          <w:rFonts w:ascii="Aptos" w:hAnsi="Aptos" w:cs="Aptos"/>
+          <w:color w:val="000000"/>
+          <w:sz w:val="23"/>
+          <w:szCs w:val="23"/>
+        </w:rPr>
+        <w:t xml:space="preserve">5. Despeje a massa em uma forma untada e enfarinhada. </w:t>
+      </w:r>
+    </w:p>
+    <w:p>
+      <w:pPr>
+        <w:rPr>
+          <w:rFonts w:ascii="Aptos" w:hAnsi="Aptos" w:cs="Aptos"/>
+          <w:color w:val="000000"/>
+          <w:sz w:val="23"/>
+          <w:szCs w:val="23"/>
+        </w:rPr>
+      </w:pPr>
+      <w:r>
+        <w:rPr>
+          <w:rFonts w:ascii="Aptos" w:hAnsi="Aptos" w:cs="Aptos"/>
+          <w:color w:val="000000"/>
+          <w:sz w:val="23"/>
+          <w:szCs w:val="23"/>
+        </w:rPr>
+        <w:t>6. Asse em forno preaquecido a 180°C por cerca de 40 minutos.</w:t>
+      </w:r>
+    </w:p>
+    <w:p>
+      <w:pPr>
+        <w:rPr>
+          <w:sz w:val="23"/>
+          <w:szCs w:val="23"/>
+        </w:rPr>
+      </w:pPr>
+      <w:r>
+        <w:rPr>
+          <w:b/>
+          <w:bCs/>
+          <w:sz w:val="23"/>
+          <w:szCs w:val="23"/>
+        </w:rPr>
+        <w:t xml:space="preserve">OBSERVAÇÃO: </w:t>
+      </w:r>
+      <w:r>
+        <w:rPr>
+          <w:sz w:val="23"/>
+          <w:szCs w:val="23"/>
+        </w:rPr>
+        <w:t>Adicionar uma cobertura simples de chocolate após o bolo esfriar.</w:t>
       </w:r>
     </w:p>
     <w:sectPr>
@@ -632,6 +765,7 @@
   <w:style w:type="paragraph" w:default="1" w:styleId="Normal">
     <w:name w:val="Normal"/>
     <w:qFormat/>
+    <w:rsid w:val="005E51C7"/>
   </w:style>
   <w:style w:type="character" w:default="1" w:styleId="Fontepargpadro">
     <w:name w:val="Default Paragraph Font"/>

</xml_diff>

<commit_message>
Adicao do modo de preparo
</commit_message>
<xml_diff>
--- a/bolo_cenoura.docx
+++ b/bolo_cenoura.docx
@@ -355,6 +355,150 @@
           <w:szCs w:val="23"/>
         </w:rPr>
         <w:t>Adicionar uma cobertura simples de chocolate após o bolo esfriar.</w:t>
+      </w:r>
+    </w:p>
+    <w:p>
+      <w:pPr>
+        <w:autoSpaceDE w:val="0"/>
+        <w:autoSpaceDN w:val="0"/>
+        <w:adjustRightInd w:val="0"/>
+        <w:spacing w:after="0" w:line="240" w:lineRule="auto"/>
+        <w:rPr>
+          <w:rFonts w:ascii="Aptos" w:hAnsi="Aptos" w:cs="Aptos"/>
+          <w:b/>
+          <w:bCs/>
+          <w:color w:val="000000"/>
+          <w:sz w:val="23"/>
+          <w:szCs w:val="23"/>
+        </w:rPr>
+      </w:pPr>
+      <w:r>
+        <w:rPr>
+          <w:rFonts w:ascii="Aptos" w:hAnsi="Aptos" w:cs="Aptos"/>
+          <w:b/>
+          <w:bCs/>
+          <w:color w:val="000000"/>
+          <w:sz w:val="23"/>
+          <w:szCs w:val="23"/>
+        </w:rPr>
+        <w:t xml:space="preserve">DICAS DE PREPARO: </w:t>
+      </w:r>
+    </w:p>
+    <w:p>
+      <w:pPr>
+        <w:autoSpaceDE w:val="0"/>
+        <w:autoSpaceDN w:val="0"/>
+        <w:adjustRightInd w:val="0"/>
+        <w:spacing w:after="0" w:line="240" w:lineRule="auto"/>
+        <w:rPr>
+          <w:rFonts w:ascii="Aptos" w:hAnsi="Aptos" w:cs="Aptos"/>
+          <w:color w:val="000000"/>
+          <w:sz w:val="23"/>
+          <w:szCs w:val="23"/>
+        </w:rPr>
+      </w:pPr>
+    </w:p>
+    <w:p>
+      <w:pPr>
+        <w:autoSpaceDE w:val="0"/>
+        <w:autoSpaceDN w:val="0"/>
+        <w:adjustRightInd w:val="0"/>
+        <w:spacing w:after="0" w:line="240" w:lineRule="auto"/>
+        <w:rPr>
+          <w:rFonts w:ascii="Aptos" w:hAnsi="Aptos" w:cs="Aptos"/>
+          <w:color w:val="000000"/>
+          <w:sz w:val="23"/>
+          <w:szCs w:val="23"/>
+        </w:rPr>
+      </w:pPr>
+      <w:r>
+        <w:rPr>
+          <w:rFonts w:ascii="Aptos" w:hAnsi="Aptos" w:cs="Aptos"/>
+          <w:color w:val="000000"/>
+          <w:sz w:val="23"/>
+          <w:szCs w:val="23"/>
+        </w:rPr>
+        <w:t xml:space="preserve">- Para um bolo mais fofo, peneire a farinha de trigo. </w:t>
+      </w:r>
+    </w:p>
+    <w:p>
+      <w:pPr>
+        <w:autoSpaceDE w:val="0"/>
+        <w:autoSpaceDN w:val="0"/>
+        <w:adjustRightInd w:val="0"/>
+        <w:spacing w:after="0" w:line="240" w:lineRule="auto"/>
+        <w:rPr>
+          <w:rFonts w:ascii="Aptos" w:hAnsi="Aptos" w:cs="Aptos"/>
+          <w:color w:val="000000"/>
+          <w:sz w:val="23"/>
+          <w:szCs w:val="23"/>
+        </w:rPr>
+      </w:pPr>
+      <w:r>
+        <w:rPr>
+          <w:rFonts w:ascii="Aptos" w:hAnsi="Aptos" w:cs="Aptos"/>
+          <w:color w:val="000000"/>
+          <w:sz w:val="23"/>
+          <w:szCs w:val="23"/>
+        </w:rPr>
+        <w:t xml:space="preserve">- Você pode adicionar nozes picadas à massa para um toque especial. </w:t>
+      </w:r>
+    </w:p>
+    <w:p>
+      <w:pPr>
+        <w:rPr>
+          <w:sz w:val="23"/>
+          <w:szCs w:val="23"/>
+        </w:rPr>
+      </w:pPr>
+      <w:r>
+        <w:rPr>
+          <w:rFonts w:ascii="Aptos" w:hAnsi="Aptos" w:cs="Aptos"/>
+          <w:color w:val="000000"/>
+          <w:sz w:val="23"/>
+          <w:szCs w:val="23"/>
+        </w:rPr>
+        <w:t xml:space="preserve">Utilize o comando </w:t>
+      </w:r>
+      <w:proofErr w:type="spellStart"/>
+      <w:r>
+        <w:rPr>
+          <w:rFonts w:ascii="Aptos" w:hAnsi="Aptos" w:cs="Aptos"/>
+          <w:color w:val="000000"/>
+          <w:sz w:val="23"/>
+          <w:szCs w:val="23"/>
+        </w:rPr>
+        <w:t>Git</w:t>
+      </w:r>
+      <w:proofErr w:type="spellEnd"/>
+      <w:r>
+        <w:rPr>
+          <w:rFonts w:ascii="Aptos" w:hAnsi="Aptos" w:cs="Aptos"/>
+          <w:color w:val="000000"/>
+          <w:sz w:val="23"/>
+          <w:szCs w:val="23"/>
+        </w:rPr>
+        <w:t xml:space="preserve"> para adicionar as alterações do arquivo bolo_cenoura.txt à área de </w:t>
+      </w:r>
+      <w:proofErr w:type="spellStart"/>
+      <w:r>
+        <w:rPr>
+          <w:rFonts w:ascii="Aptos" w:hAnsi="Aptos" w:cs="Aptos"/>
+          <w:color w:val="000000"/>
+          <w:sz w:val="23"/>
+          <w:szCs w:val="23"/>
+        </w:rPr>
+        <w:t>staging</w:t>
+      </w:r>
+      <w:proofErr w:type="spellEnd"/>
+      <w:r>
+        <w:rPr>
+          <w:rFonts w:ascii="Aptos" w:hAnsi="Aptos" w:cs="Aptos"/>
+          <w:color w:val="000000"/>
+          <w:sz w:val="23"/>
+          <w:szCs w:val="23"/>
+        </w:rPr>
+        <w:t>.</w:t>
       </w:r>
     </w:p>
     <w:sectPr>

</xml_diff>